<commit_message>
Se agrega y valida funcion obtenerProvincia, ok
</commit_message>
<xml_diff>
--- a/placas/placaevidencia.docx
+++ b/placas/placaevidencia.docx
@@ -2,6 +2,14 @@
 <file path=word/document.xml><?xml version="1.0" encoding="utf-8"?>
 <w:document xmlns:wpc="http://schemas.microsoft.com/office/word/2010/wordprocessingCanvas" xmlns:cx="http://schemas.microsoft.com/office/drawing/2014/chartex" xmlns:cx1="http://schemas.microsoft.com/office/drawing/2015/9/8/chartex" xmlns:cx2="http://schemas.microsoft.com/office/drawing/2015/10/21/chartex" xmlns:cx3="http://schemas.microsoft.com/office/drawing/2016/5/9/chartex" xmlns:cx4="http://schemas.microsoft.com/office/drawing/2016/5/10/chartex" xmlns:cx5="http://schemas.microsoft.com/office/drawing/2016/5/11/chartex" xmlns:cx6="http://schemas.microsoft.com/office/drawing/2016/5/12/chartex" xmlns:cx7="http://schemas.microsoft.com/office/drawing/2016/5/13/chartex" xmlns:cx8="http://schemas.microsoft.com/office/drawing/2016/5/14/chartex" xmlns:mc="http://schemas.openxmlformats.org/markup-compatibility/2006" xmlns:aink="http://schemas.microsoft.com/office/drawing/2016/ink" xmlns:am3d="http://schemas.microsoft.com/office/drawing/2017/model3d" xmlns:o="urn:schemas-microsoft-com:office:office" xmlns:oel="http://schemas.microsoft.com/office/2019/extlst" xmlns:r="http://schemas.openxmlformats.org/officeDocument/2006/relationships" xmlns:m="http://schemas.openxmlformats.org/officeDocument/2006/math" xmlns:v="urn:schemas-microsoft-com:vml" xmlns:wp14="http://schemas.microsoft.com/office/word/2010/wordprocessingDrawing" xmlns:wp="http://schemas.openxmlformats.org/drawingml/2006/wordprocessingDrawing" xmlns:w10="urn:schemas-microsoft-com:office:word" xmlns:w="http://schemas.openxmlformats.org/wordprocessingml/2006/main" xmlns:w14="http://schemas.microsoft.com/office/word/2010/wordml" xmlns:w15="http://schemas.microsoft.com/office/word/2012/wordml" xmlns:w16cex="http://schemas.microsoft.com/office/word/2018/wordml/cex" xmlns:w16cid="http://schemas.microsoft.com/office/word/2016/wordml/cid" xmlns:w16="http://schemas.microsoft.com/office/word/2018/wordml" xmlns:w16du="http://schemas.microsoft.com/office/word/2023/wordml/word16du" xmlns:w16sdtdh="http://schemas.microsoft.com/office/word/2020/wordml/sdtdatahash" xmlns:w16sdtfl="http://schemas.microsoft.com/office/word/2024/wordml/sdtformatlock" xmlns:w16se="http://schemas.microsoft.com/office/word/2015/wordml/symex" xmlns:wpg="http://schemas.microsoft.com/office/word/2010/wordprocessingGroup" xmlns:wpi="http://schemas.microsoft.com/office/word/2010/wordprocessingInk" xmlns:wne="http://schemas.microsoft.com/office/word/2006/wordml" xmlns:wps="http://schemas.microsoft.com/office/word/2010/wordprocessingShape" mc:Ignorable="w14 w15 w16se w16cid w16 w16cex w16sdtdh w16sdtfl w16du wp14">
   <w:body>
+    <w:p>
+      <w:r>
+        <w:rPr>
+          <w:u w:val="single"/>
+        </w:rPr>
+        <w:t>Validacion de la estructura:</w:t>
+      </w:r>
+    </w:p>
     <w:p>
       <w:pPr>
         <w:rPr>
@@ -868,6 +876,351 @@
         </w:drawing>
       </w:r>
     </w:p>
+    <w:p/>
+    <w:p/>
+    <w:p>
+      <w:pPr>
+        <w:rPr>
+          <w:u w:val="single"/>
+        </w:rPr>
+      </w:pPr>
+      <w:r>
+        <w:t>Validacion de la provincia</w:t>
+      </w:r>
+      <w:r>
+        <w:rPr>
+          <w:u w:val="single"/>
+        </w:rPr>
+        <w:t>:</w:t>
+      </w:r>
+    </w:p>
+    <w:p>
+      <w:r>
+        <w:rPr>
+          <w:noProof/>
+        </w:rPr>
+        <w:lastRenderedPageBreak/>
+        <w:drawing>
+          <wp:inline distT="0" distB="0" distL="0" distR="0">
+            <wp:extent cx="5939155" cy="5120005"/>
+            <wp:effectExtent l="0" t="0" r="4445" b="4445"/>
+            <wp:docPr id="1631420481" name="Imagen 1"/>
+            <wp:cNvGraphicFramePr>
+              <a:graphicFrameLocks xmlns:a="http://schemas.openxmlformats.org/drawingml/2006/main" noChangeAspect="1"/>
+            </wp:cNvGraphicFramePr>
+            <a:graphic xmlns:a="http://schemas.openxmlformats.org/drawingml/2006/main">
+              <a:graphicData uri="http://schemas.openxmlformats.org/drawingml/2006/picture">
+                <pic:pic xmlns:pic="http://schemas.openxmlformats.org/drawingml/2006/picture">
+                  <pic:nvPicPr>
+                    <pic:cNvPr id="0" name="Picture 1"/>
+                    <pic:cNvPicPr>
+                      <a:picLocks noChangeAspect="1" noChangeArrowheads="1"/>
+                    </pic:cNvPicPr>
+                  </pic:nvPicPr>
+                  <pic:blipFill>
+                    <a:blip r:embed="rId20">
+                      <a:extLst>
+                        <a:ext uri="{28A0092B-C50C-407E-A947-70E740481C1C}">
+                          <a14:useLocalDpi xmlns:a14="http://schemas.microsoft.com/office/drawing/2010/main" val="0"/>
+                        </a:ext>
+                      </a:extLst>
+                    </a:blip>
+                    <a:srcRect/>
+                    <a:stretch>
+                      <a:fillRect/>
+                    </a:stretch>
+                  </pic:blipFill>
+                  <pic:spPr bwMode="auto">
+                    <a:xfrm>
+                      <a:off x="0" y="0"/>
+                      <a:ext cx="5939155" cy="5120005"/>
+                    </a:xfrm>
+                    <a:prstGeom prst="rect">
+                      <a:avLst/>
+                    </a:prstGeom>
+                    <a:noFill/>
+                    <a:ln>
+                      <a:noFill/>
+                    </a:ln>
+                  </pic:spPr>
+                </pic:pic>
+              </a:graphicData>
+            </a:graphic>
+          </wp:inline>
+        </w:drawing>
+      </w:r>
+      <w:r>
+        <w:rPr>
+          <w:noProof/>
+        </w:rPr>
+        <w:lastRenderedPageBreak/>
+        <w:drawing>
+          <wp:inline distT="0" distB="0" distL="0" distR="0">
+            <wp:extent cx="5681980" cy="6120130"/>
+            <wp:effectExtent l="0" t="0" r="0" b="0"/>
+            <wp:docPr id="952918022" name="Imagen 2"/>
+            <wp:cNvGraphicFramePr>
+              <a:graphicFrameLocks xmlns:a="http://schemas.openxmlformats.org/drawingml/2006/main" noChangeAspect="1"/>
+            </wp:cNvGraphicFramePr>
+            <a:graphic xmlns:a="http://schemas.openxmlformats.org/drawingml/2006/main">
+              <a:graphicData uri="http://schemas.openxmlformats.org/drawingml/2006/picture">
+                <pic:pic xmlns:pic="http://schemas.openxmlformats.org/drawingml/2006/picture">
+                  <pic:nvPicPr>
+                    <pic:cNvPr id="0" name="Picture 2"/>
+                    <pic:cNvPicPr>
+                      <a:picLocks noChangeAspect="1" noChangeArrowheads="1"/>
+                    </pic:cNvPicPr>
+                  </pic:nvPicPr>
+                  <pic:blipFill>
+                    <a:blip r:embed="rId21">
+                      <a:extLst>
+                        <a:ext uri="{28A0092B-C50C-407E-A947-70E740481C1C}">
+                          <a14:useLocalDpi xmlns:a14="http://schemas.microsoft.com/office/drawing/2010/main" val="0"/>
+                        </a:ext>
+                      </a:extLst>
+                    </a:blip>
+                    <a:srcRect/>
+                    <a:stretch>
+                      <a:fillRect/>
+                    </a:stretch>
+                  </pic:blipFill>
+                  <pic:spPr bwMode="auto">
+                    <a:xfrm>
+                      <a:off x="0" y="0"/>
+                      <a:ext cx="5681980" cy="6120130"/>
+                    </a:xfrm>
+                    <a:prstGeom prst="rect">
+                      <a:avLst/>
+                    </a:prstGeom>
+                    <a:noFill/>
+                    <a:ln>
+                      <a:noFill/>
+                    </a:ln>
+                  </pic:spPr>
+                </pic:pic>
+              </a:graphicData>
+            </a:graphic>
+          </wp:inline>
+        </w:drawing>
+      </w:r>
+      <w:r>
+        <w:rPr>
+          <w:noProof/>
+        </w:rPr>
+        <w:lastRenderedPageBreak/>
+        <w:drawing>
+          <wp:inline distT="0" distB="0" distL="0" distR="0">
+            <wp:extent cx="5486400" cy="5967730"/>
+            <wp:effectExtent l="0" t="0" r="0" b="0"/>
+            <wp:docPr id="436760547" name="Imagen 3"/>
+            <wp:cNvGraphicFramePr>
+              <a:graphicFrameLocks xmlns:a="http://schemas.openxmlformats.org/drawingml/2006/main" noChangeAspect="1"/>
+            </wp:cNvGraphicFramePr>
+            <a:graphic xmlns:a="http://schemas.openxmlformats.org/drawingml/2006/main">
+              <a:graphicData uri="http://schemas.openxmlformats.org/drawingml/2006/picture">
+                <pic:pic xmlns:pic="http://schemas.openxmlformats.org/drawingml/2006/picture">
+                  <pic:nvPicPr>
+                    <pic:cNvPr id="0" name="Picture 3"/>
+                    <pic:cNvPicPr>
+                      <a:picLocks noChangeAspect="1" noChangeArrowheads="1"/>
+                    </pic:cNvPicPr>
+                  </pic:nvPicPr>
+                  <pic:blipFill>
+                    <a:blip r:embed="rId22">
+                      <a:extLst>
+                        <a:ext uri="{28A0092B-C50C-407E-A947-70E740481C1C}">
+                          <a14:useLocalDpi xmlns:a14="http://schemas.microsoft.com/office/drawing/2010/main" val="0"/>
+                        </a:ext>
+                      </a:extLst>
+                    </a:blip>
+                    <a:srcRect/>
+                    <a:stretch>
+                      <a:fillRect/>
+                    </a:stretch>
+                  </pic:blipFill>
+                  <pic:spPr bwMode="auto">
+                    <a:xfrm>
+                      <a:off x="0" y="0"/>
+                      <a:ext cx="5486400" cy="5967730"/>
+                    </a:xfrm>
+                    <a:prstGeom prst="rect">
+                      <a:avLst/>
+                    </a:prstGeom>
+                    <a:noFill/>
+                    <a:ln>
+                      <a:noFill/>
+                    </a:ln>
+                  </pic:spPr>
+                </pic:pic>
+              </a:graphicData>
+            </a:graphic>
+          </wp:inline>
+        </w:drawing>
+      </w:r>
+      <w:r>
+        <w:rPr>
+          <w:noProof/>
+        </w:rPr>
+        <w:lastRenderedPageBreak/>
+        <w:drawing>
+          <wp:inline distT="0" distB="0" distL="0" distR="0">
+            <wp:extent cx="5605780" cy="5939155"/>
+            <wp:effectExtent l="0" t="0" r="0" b="4445"/>
+            <wp:docPr id="1289115246" name="Imagen 4"/>
+            <wp:cNvGraphicFramePr>
+              <a:graphicFrameLocks xmlns:a="http://schemas.openxmlformats.org/drawingml/2006/main" noChangeAspect="1"/>
+            </wp:cNvGraphicFramePr>
+            <a:graphic xmlns:a="http://schemas.openxmlformats.org/drawingml/2006/main">
+              <a:graphicData uri="http://schemas.openxmlformats.org/drawingml/2006/picture">
+                <pic:pic xmlns:pic="http://schemas.openxmlformats.org/drawingml/2006/picture">
+                  <pic:nvPicPr>
+                    <pic:cNvPr id="0" name="Picture 4"/>
+                    <pic:cNvPicPr>
+                      <a:picLocks noChangeAspect="1" noChangeArrowheads="1"/>
+                    </pic:cNvPicPr>
+                  </pic:nvPicPr>
+                  <pic:blipFill>
+                    <a:blip r:embed="rId23">
+                      <a:extLst>
+                        <a:ext uri="{28A0092B-C50C-407E-A947-70E740481C1C}">
+                          <a14:useLocalDpi xmlns:a14="http://schemas.microsoft.com/office/drawing/2010/main" val="0"/>
+                        </a:ext>
+                      </a:extLst>
+                    </a:blip>
+                    <a:srcRect/>
+                    <a:stretch>
+                      <a:fillRect/>
+                    </a:stretch>
+                  </pic:blipFill>
+                  <pic:spPr bwMode="auto">
+                    <a:xfrm>
+                      <a:off x="0" y="0"/>
+                      <a:ext cx="5605780" cy="5939155"/>
+                    </a:xfrm>
+                    <a:prstGeom prst="rect">
+                      <a:avLst/>
+                    </a:prstGeom>
+                    <a:noFill/>
+                    <a:ln>
+                      <a:noFill/>
+                    </a:ln>
+                  </pic:spPr>
+                </pic:pic>
+              </a:graphicData>
+            </a:graphic>
+          </wp:inline>
+        </w:drawing>
+      </w:r>
+      <w:r>
+        <w:rPr>
+          <w:noProof/>
+        </w:rPr>
+        <w:lastRenderedPageBreak/>
+        <w:drawing>
+          <wp:inline distT="0" distB="0" distL="0" distR="0">
+            <wp:extent cx="5958205" cy="5996305"/>
+            <wp:effectExtent l="0" t="0" r="4445" b="4445"/>
+            <wp:docPr id="1477023786" name="Imagen 5"/>
+            <wp:cNvGraphicFramePr>
+              <a:graphicFrameLocks xmlns:a="http://schemas.openxmlformats.org/drawingml/2006/main" noChangeAspect="1"/>
+            </wp:cNvGraphicFramePr>
+            <a:graphic xmlns:a="http://schemas.openxmlformats.org/drawingml/2006/main">
+              <a:graphicData uri="http://schemas.openxmlformats.org/drawingml/2006/picture">
+                <pic:pic xmlns:pic="http://schemas.openxmlformats.org/drawingml/2006/picture">
+                  <pic:nvPicPr>
+                    <pic:cNvPr id="0" name="Picture 5"/>
+                    <pic:cNvPicPr>
+                      <a:picLocks noChangeAspect="1" noChangeArrowheads="1"/>
+                    </pic:cNvPicPr>
+                  </pic:nvPicPr>
+                  <pic:blipFill>
+                    <a:blip r:embed="rId24">
+                      <a:extLst>
+                        <a:ext uri="{28A0092B-C50C-407E-A947-70E740481C1C}">
+                          <a14:useLocalDpi xmlns:a14="http://schemas.microsoft.com/office/drawing/2010/main" val="0"/>
+                        </a:ext>
+                      </a:extLst>
+                    </a:blip>
+                    <a:srcRect/>
+                    <a:stretch>
+                      <a:fillRect/>
+                    </a:stretch>
+                  </pic:blipFill>
+                  <pic:spPr bwMode="auto">
+                    <a:xfrm>
+                      <a:off x="0" y="0"/>
+                      <a:ext cx="5958205" cy="5996305"/>
+                    </a:xfrm>
+                    <a:prstGeom prst="rect">
+                      <a:avLst/>
+                    </a:prstGeom>
+                    <a:noFill/>
+                    <a:ln>
+                      <a:noFill/>
+                    </a:ln>
+                  </pic:spPr>
+                </pic:pic>
+              </a:graphicData>
+            </a:graphic>
+          </wp:inline>
+        </w:drawing>
+      </w:r>
+      <w:r>
+        <w:rPr>
+          <w:noProof/>
+        </w:rPr>
+        <w:lastRenderedPageBreak/>
+        <w:drawing>
+          <wp:inline distT="0" distB="0" distL="0" distR="0">
+            <wp:extent cx="4634230" cy="5257800"/>
+            <wp:effectExtent l="0" t="0" r="0" b="0"/>
+            <wp:docPr id="824036153" name="Imagen 6"/>
+            <wp:cNvGraphicFramePr>
+              <a:graphicFrameLocks xmlns:a="http://schemas.openxmlformats.org/drawingml/2006/main" noChangeAspect="1"/>
+            </wp:cNvGraphicFramePr>
+            <a:graphic xmlns:a="http://schemas.openxmlformats.org/drawingml/2006/main">
+              <a:graphicData uri="http://schemas.openxmlformats.org/drawingml/2006/picture">
+                <pic:pic xmlns:pic="http://schemas.openxmlformats.org/drawingml/2006/picture">
+                  <pic:nvPicPr>
+                    <pic:cNvPr id="0" name="Picture 6"/>
+                    <pic:cNvPicPr>
+                      <a:picLocks noChangeAspect="1" noChangeArrowheads="1"/>
+                    </pic:cNvPicPr>
+                  </pic:nvPicPr>
+                  <pic:blipFill>
+                    <a:blip r:embed="rId25">
+                      <a:extLst>
+                        <a:ext uri="{28A0092B-C50C-407E-A947-70E740481C1C}">
+                          <a14:useLocalDpi xmlns:a14="http://schemas.microsoft.com/office/drawing/2010/main" val="0"/>
+                        </a:ext>
+                      </a:extLst>
+                    </a:blip>
+                    <a:srcRect/>
+                    <a:stretch>
+                      <a:fillRect/>
+                    </a:stretch>
+                  </pic:blipFill>
+                  <pic:spPr bwMode="auto">
+                    <a:xfrm>
+                      <a:off x="0" y="0"/>
+                      <a:ext cx="4634230" cy="5257800"/>
+                    </a:xfrm>
+                    <a:prstGeom prst="rect">
+                      <a:avLst/>
+                    </a:prstGeom>
+                    <a:noFill/>
+                    <a:ln>
+                      <a:noFill/>
+                    </a:ln>
+                  </pic:spPr>
+                </pic:pic>
+              </a:graphicData>
+            </a:graphic>
+          </wp:inline>
+        </w:drawing>
+      </w:r>
+    </w:p>
+    <w:p/>
     <w:sectPr>
       <w:pgSz w:w="12240" w:h="15840"/>
       <w:pgMar w:top="1440" w:right="1440" w:bottom="1440" w:left="1440" w:header="720" w:footer="720" w:gutter="0"/>

</xml_diff>

<commit_message>
Se agrega y prueba funcion obtenerTipoVehiculo ok
</commit_message>
<xml_diff>
--- a/placas/placaevidencia.docx
+++ b/placas/placaevidencia.docx
@@ -1220,7 +1220,283 @@
         </w:drawing>
       </w:r>
     </w:p>
-    <w:p/>
+    <w:p>
+      <w:r>
+        <w:t xml:space="preserve">Validacion tipo de vehiculo: </w:t>
+      </w:r>
+    </w:p>
+    <w:p>
+      <w:r>
+        <w:rPr>
+          <w:noProof/>
+        </w:rPr>
+        <w:lastRenderedPageBreak/>
+        <w:drawing>
+          <wp:inline distT="0" distB="0" distL="0" distR="0">
+            <wp:extent cx="5691505" cy="5948680"/>
+            <wp:effectExtent l="0" t="0" r="4445" b="0"/>
+            <wp:docPr id="657164405" name="Imagen 5"/>
+            <wp:cNvGraphicFramePr>
+              <a:graphicFrameLocks xmlns:a="http://schemas.openxmlformats.org/drawingml/2006/main" noChangeAspect="1"/>
+            </wp:cNvGraphicFramePr>
+            <a:graphic xmlns:a="http://schemas.openxmlformats.org/drawingml/2006/main">
+              <a:graphicData uri="http://schemas.openxmlformats.org/drawingml/2006/picture">
+                <pic:pic xmlns:pic="http://schemas.openxmlformats.org/drawingml/2006/picture">
+                  <pic:nvPicPr>
+                    <pic:cNvPr id="0" name="Picture 5"/>
+                    <pic:cNvPicPr>
+                      <a:picLocks noChangeAspect="1" noChangeArrowheads="1"/>
+                    </pic:cNvPicPr>
+                  </pic:nvPicPr>
+                  <pic:blipFill>
+                    <a:blip r:embed="rId26">
+                      <a:extLst>
+                        <a:ext uri="{28A0092B-C50C-407E-A947-70E740481C1C}">
+                          <a14:useLocalDpi xmlns:a14="http://schemas.microsoft.com/office/drawing/2010/main" val="0"/>
+                        </a:ext>
+                      </a:extLst>
+                    </a:blip>
+                    <a:srcRect/>
+                    <a:stretch>
+                      <a:fillRect/>
+                    </a:stretch>
+                  </pic:blipFill>
+                  <pic:spPr bwMode="auto">
+                    <a:xfrm>
+                      <a:off x="0" y="0"/>
+                      <a:ext cx="5691505" cy="5948680"/>
+                    </a:xfrm>
+                    <a:prstGeom prst="rect">
+                      <a:avLst/>
+                    </a:prstGeom>
+                    <a:noFill/>
+                    <a:ln>
+                      <a:noFill/>
+                    </a:ln>
+                  </pic:spPr>
+                </pic:pic>
+              </a:graphicData>
+            </a:graphic>
+          </wp:inline>
+        </w:drawing>
+      </w:r>
+      <w:r>
+        <w:rPr>
+          <w:noProof/>
+        </w:rPr>
+        <w:lastRenderedPageBreak/>
+        <w:drawing>
+          <wp:inline distT="0" distB="0" distL="0" distR="0">
+            <wp:extent cx="4815205" cy="5529580"/>
+            <wp:effectExtent l="0" t="0" r="4445" b="0"/>
+            <wp:docPr id="1513609416" name="Imagen 4"/>
+            <wp:cNvGraphicFramePr>
+              <a:graphicFrameLocks xmlns:a="http://schemas.openxmlformats.org/drawingml/2006/main" noChangeAspect="1"/>
+            </wp:cNvGraphicFramePr>
+            <a:graphic xmlns:a="http://schemas.openxmlformats.org/drawingml/2006/main">
+              <a:graphicData uri="http://schemas.openxmlformats.org/drawingml/2006/picture">
+                <pic:pic xmlns:pic="http://schemas.openxmlformats.org/drawingml/2006/picture">
+                  <pic:nvPicPr>
+                    <pic:cNvPr id="0" name="Picture 4"/>
+                    <pic:cNvPicPr>
+                      <a:picLocks noChangeAspect="1" noChangeArrowheads="1"/>
+                    </pic:cNvPicPr>
+                  </pic:nvPicPr>
+                  <pic:blipFill>
+                    <a:blip r:embed="rId27">
+                      <a:extLst>
+                        <a:ext uri="{28A0092B-C50C-407E-A947-70E740481C1C}">
+                          <a14:useLocalDpi xmlns:a14="http://schemas.microsoft.com/office/drawing/2010/main" val="0"/>
+                        </a:ext>
+                      </a:extLst>
+                    </a:blip>
+                    <a:srcRect/>
+                    <a:stretch>
+                      <a:fillRect/>
+                    </a:stretch>
+                  </pic:blipFill>
+                  <pic:spPr bwMode="auto">
+                    <a:xfrm>
+                      <a:off x="0" y="0"/>
+                      <a:ext cx="4815205" cy="5529580"/>
+                    </a:xfrm>
+                    <a:prstGeom prst="rect">
+                      <a:avLst/>
+                    </a:prstGeom>
+                    <a:noFill/>
+                    <a:ln>
+                      <a:noFill/>
+                    </a:ln>
+                  </pic:spPr>
+                </pic:pic>
+              </a:graphicData>
+            </a:graphic>
+          </wp:inline>
+        </w:drawing>
+      </w:r>
+      <w:r>
+        <w:rPr>
+          <w:noProof/>
+        </w:rPr>
+        <w:lastRenderedPageBreak/>
+        <w:drawing>
+          <wp:inline distT="0" distB="0" distL="0" distR="0">
+            <wp:extent cx="5196205" cy="5405755"/>
+            <wp:effectExtent l="0" t="0" r="4445" b="4445"/>
+            <wp:docPr id="1324794070" name="Imagen 3"/>
+            <wp:cNvGraphicFramePr>
+              <a:graphicFrameLocks xmlns:a="http://schemas.openxmlformats.org/drawingml/2006/main" noChangeAspect="1"/>
+            </wp:cNvGraphicFramePr>
+            <a:graphic xmlns:a="http://schemas.openxmlformats.org/drawingml/2006/main">
+              <a:graphicData uri="http://schemas.openxmlformats.org/drawingml/2006/picture">
+                <pic:pic xmlns:pic="http://schemas.openxmlformats.org/drawingml/2006/picture">
+                  <pic:nvPicPr>
+                    <pic:cNvPr id="0" name="Picture 3"/>
+                    <pic:cNvPicPr>
+                      <a:picLocks noChangeAspect="1" noChangeArrowheads="1"/>
+                    </pic:cNvPicPr>
+                  </pic:nvPicPr>
+                  <pic:blipFill>
+                    <a:blip r:embed="rId28">
+                      <a:extLst>
+                        <a:ext uri="{28A0092B-C50C-407E-A947-70E740481C1C}">
+                          <a14:useLocalDpi xmlns:a14="http://schemas.microsoft.com/office/drawing/2010/main" val="0"/>
+                        </a:ext>
+                      </a:extLst>
+                    </a:blip>
+                    <a:srcRect/>
+                    <a:stretch>
+                      <a:fillRect/>
+                    </a:stretch>
+                  </pic:blipFill>
+                  <pic:spPr bwMode="auto">
+                    <a:xfrm>
+                      <a:off x="0" y="0"/>
+                      <a:ext cx="5196205" cy="5405755"/>
+                    </a:xfrm>
+                    <a:prstGeom prst="rect">
+                      <a:avLst/>
+                    </a:prstGeom>
+                    <a:noFill/>
+                    <a:ln>
+                      <a:noFill/>
+                    </a:ln>
+                  </pic:spPr>
+                </pic:pic>
+              </a:graphicData>
+            </a:graphic>
+          </wp:inline>
+        </w:drawing>
+      </w:r>
+      <w:r>
+        <w:rPr>
+          <w:noProof/>
+        </w:rPr>
+        <w:lastRenderedPageBreak/>
+        <w:drawing>
+          <wp:inline distT="0" distB="0" distL="0" distR="0">
+            <wp:extent cx="5943600" cy="5692140"/>
+            <wp:effectExtent l="0" t="0" r="0" b="3810"/>
+            <wp:docPr id="1257896092" name="Imagen 2"/>
+            <wp:cNvGraphicFramePr>
+              <a:graphicFrameLocks xmlns:a="http://schemas.openxmlformats.org/drawingml/2006/main" noChangeAspect="1"/>
+            </wp:cNvGraphicFramePr>
+            <a:graphic xmlns:a="http://schemas.openxmlformats.org/drawingml/2006/main">
+              <a:graphicData uri="http://schemas.openxmlformats.org/drawingml/2006/picture">
+                <pic:pic xmlns:pic="http://schemas.openxmlformats.org/drawingml/2006/picture">
+                  <pic:nvPicPr>
+                    <pic:cNvPr id="0" name="Picture 2"/>
+                    <pic:cNvPicPr>
+                      <a:picLocks noChangeAspect="1" noChangeArrowheads="1"/>
+                    </pic:cNvPicPr>
+                  </pic:nvPicPr>
+                  <pic:blipFill>
+                    <a:blip r:embed="rId29">
+                      <a:extLst>
+                        <a:ext uri="{28A0092B-C50C-407E-A947-70E740481C1C}">
+                          <a14:useLocalDpi xmlns:a14="http://schemas.microsoft.com/office/drawing/2010/main" val="0"/>
+                        </a:ext>
+                      </a:extLst>
+                    </a:blip>
+                    <a:srcRect/>
+                    <a:stretch>
+                      <a:fillRect/>
+                    </a:stretch>
+                  </pic:blipFill>
+                  <pic:spPr bwMode="auto">
+                    <a:xfrm>
+                      <a:off x="0" y="0"/>
+                      <a:ext cx="5943600" cy="5692140"/>
+                    </a:xfrm>
+                    <a:prstGeom prst="rect">
+                      <a:avLst/>
+                    </a:prstGeom>
+                    <a:noFill/>
+                    <a:ln>
+                      <a:noFill/>
+                    </a:ln>
+                  </pic:spPr>
+                </pic:pic>
+              </a:graphicData>
+            </a:graphic>
+          </wp:inline>
+        </w:drawing>
+      </w:r>
+      <w:r>
+        <w:rPr>
+          <w:noProof/>
+        </w:rPr>
+        <w:lastRenderedPageBreak/>
+        <w:drawing>
+          <wp:inline distT="0" distB="0" distL="0" distR="0">
+            <wp:extent cx="5486400" cy="5629275"/>
+            <wp:effectExtent l="0" t="0" r="0" b="9525"/>
+            <wp:docPr id="1028536441" name="Imagen 1"/>
+            <wp:cNvGraphicFramePr>
+              <a:graphicFrameLocks xmlns:a="http://schemas.openxmlformats.org/drawingml/2006/main" noChangeAspect="1"/>
+            </wp:cNvGraphicFramePr>
+            <a:graphic xmlns:a="http://schemas.openxmlformats.org/drawingml/2006/main">
+              <a:graphicData uri="http://schemas.openxmlformats.org/drawingml/2006/picture">
+                <pic:pic xmlns:pic="http://schemas.openxmlformats.org/drawingml/2006/picture">
+                  <pic:nvPicPr>
+                    <pic:cNvPr id="0" name="Picture 1"/>
+                    <pic:cNvPicPr>
+                      <a:picLocks noChangeAspect="1" noChangeArrowheads="1"/>
+                    </pic:cNvPicPr>
+                  </pic:nvPicPr>
+                  <pic:blipFill>
+                    <a:blip r:embed="rId30">
+                      <a:extLst>
+                        <a:ext uri="{28A0092B-C50C-407E-A947-70E740481C1C}">
+                          <a14:useLocalDpi xmlns:a14="http://schemas.microsoft.com/office/drawing/2010/main" val="0"/>
+                        </a:ext>
+                      </a:extLst>
+                    </a:blip>
+                    <a:srcRect/>
+                    <a:stretch>
+                      <a:fillRect/>
+                    </a:stretch>
+                  </pic:blipFill>
+                  <pic:spPr bwMode="auto">
+                    <a:xfrm>
+                      <a:off x="0" y="0"/>
+                      <a:ext cx="5486400" cy="5629275"/>
+                    </a:xfrm>
+                    <a:prstGeom prst="rect">
+                      <a:avLst/>
+                    </a:prstGeom>
+                    <a:noFill/>
+                    <a:ln>
+                      <a:noFill/>
+                    </a:ln>
+                  </pic:spPr>
+                </pic:pic>
+              </a:graphicData>
+            </a:graphic>
+          </wp:inline>
+        </w:drawing>
+      </w:r>
+    </w:p>
     <w:sectPr>
       <w:pgSz w:w="12240" w:h="15840"/>
       <w:pgMar w:top="1440" w:right="1440" w:bottom="1440" w:left="1440" w:header="720" w:footer="720" w:gutter="0"/>

</xml_diff>

<commit_message>
Se crea y verifica funcion obtenerDiaPicoyPlaca
</commit_message>
<xml_diff>
--- a/placas/placaevidencia.docx
+++ b/placas/placaevidencia.docx
@@ -1481,6 +1481,310 @@
                     <a:xfrm>
                       <a:off x="0" y="0"/>
                       <a:ext cx="5486400" cy="5629275"/>
+                    </a:xfrm>
+                    <a:prstGeom prst="rect">
+                      <a:avLst/>
+                    </a:prstGeom>
+                    <a:noFill/>
+                    <a:ln>
+                      <a:noFill/>
+                    </a:ln>
+                  </pic:spPr>
+                </pic:pic>
+              </a:graphicData>
+            </a:graphic>
+          </wp:inline>
+        </w:drawing>
+      </w:r>
+    </w:p>
+    <w:p/>
+    <w:p>
+      <w:pPr>
+        <w:rPr>
+          <w:lang w:val="es-419"/>
+        </w:rPr>
+      </w:pPr>
+      <w:r>
+        <w:rPr>
+          <w:lang w:val="es-419"/>
+        </w:rPr>
+        <w:t>Validacion dia de pico y p</w:t>
+      </w:r>
+      <w:r>
+        <w:rPr>
+          <w:lang w:val="es-419"/>
+        </w:rPr>
+        <w:t xml:space="preserve">laca: </w:t>
+      </w:r>
+    </w:p>
+    <w:p>
+      <w:pPr>
+        <w:rPr>
+          <w:lang w:val="es-419"/>
+        </w:rPr>
+      </w:pPr>
+    </w:p>
+    <w:p>
+      <w:pPr>
+        <w:rPr>
+          <w:lang w:val="es-419"/>
+        </w:rPr>
+      </w:pPr>
+      <w:r>
+        <w:rPr>
+          <w:noProof/>
+        </w:rPr>
+        <w:lastRenderedPageBreak/>
+        <w:drawing>
+          <wp:inline distT="0" distB="0" distL="0" distR="0">
+            <wp:extent cx="4410075" cy="5320030"/>
+            <wp:effectExtent l="0" t="0" r="9525" b="0"/>
+            <wp:docPr id="620364422" name="Imagen 5"/>
+            <wp:cNvGraphicFramePr>
+              <a:graphicFrameLocks xmlns:a="http://schemas.openxmlformats.org/drawingml/2006/main" noChangeAspect="1"/>
+            </wp:cNvGraphicFramePr>
+            <a:graphic xmlns:a="http://schemas.openxmlformats.org/drawingml/2006/main">
+              <a:graphicData uri="http://schemas.openxmlformats.org/drawingml/2006/picture">
+                <pic:pic xmlns:pic="http://schemas.openxmlformats.org/drawingml/2006/picture">
+                  <pic:nvPicPr>
+                    <pic:cNvPr id="0" name="Picture 5"/>
+                    <pic:cNvPicPr>
+                      <a:picLocks noChangeAspect="1" noChangeArrowheads="1"/>
+                    </pic:cNvPicPr>
+                  </pic:nvPicPr>
+                  <pic:blipFill>
+                    <a:blip r:embed="rId31">
+                      <a:extLst>
+                        <a:ext uri="{28A0092B-C50C-407E-A947-70E740481C1C}">
+                          <a14:useLocalDpi xmlns:a14="http://schemas.microsoft.com/office/drawing/2010/main" val="0"/>
+                        </a:ext>
+                      </a:extLst>
+                    </a:blip>
+                    <a:srcRect/>
+                    <a:stretch>
+                      <a:fillRect/>
+                    </a:stretch>
+                  </pic:blipFill>
+                  <pic:spPr bwMode="auto">
+                    <a:xfrm>
+                      <a:off x="0" y="0"/>
+                      <a:ext cx="4410075" cy="5320030"/>
+                    </a:xfrm>
+                    <a:prstGeom prst="rect">
+                      <a:avLst/>
+                    </a:prstGeom>
+                    <a:noFill/>
+                    <a:ln>
+                      <a:noFill/>
+                    </a:ln>
+                  </pic:spPr>
+                </pic:pic>
+              </a:graphicData>
+            </a:graphic>
+          </wp:inline>
+        </w:drawing>
+      </w:r>
+      <w:r>
+        <w:rPr>
+          <w:noProof/>
+        </w:rPr>
+        <w:lastRenderedPageBreak/>
+        <w:drawing>
+          <wp:inline distT="0" distB="0" distL="0" distR="0">
+            <wp:extent cx="4429125" cy="5329555"/>
+            <wp:effectExtent l="0" t="0" r="9525" b="4445"/>
+            <wp:docPr id="1823830852" name="Imagen 4"/>
+            <wp:cNvGraphicFramePr>
+              <a:graphicFrameLocks xmlns:a="http://schemas.openxmlformats.org/drawingml/2006/main" noChangeAspect="1"/>
+            </wp:cNvGraphicFramePr>
+            <a:graphic xmlns:a="http://schemas.openxmlformats.org/drawingml/2006/main">
+              <a:graphicData uri="http://schemas.openxmlformats.org/drawingml/2006/picture">
+                <pic:pic xmlns:pic="http://schemas.openxmlformats.org/drawingml/2006/picture">
+                  <pic:nvPicPr>
+                    <pic:cNvPr id="0" name="Picture 4"/>
+                    <pic:cNvPicPr>
+                      <a:picLocks noChangeAspect="1" noChangeArrowheads="1"/>
+                    </pic:cNvPicPr>
+                  </pic:nvPicPr>
+                  <pic:blipFill>
+                    <a:blip r:embed="rId32">
+                      <a:extLst>
+                        <a:ext uri="{28A0092B-C50C-407E-A947-70E740481C1C}">
+                          <a14:useLocalDpi xmlns:a14="http://schemas.microsoft.com/office/drawing/2010/main" val="0"/>
+                        </a:ext>
+                      </a:extLst>
+                    </a:blip>
+                    <a:srcRect/>
+                    <a:stretch>
+                      <a:fillRect/>
+                    </a:stretch>
+                  </pic:blipFill>
+                  <pic:spPr bwMode="auto">
+                    <a:xfrm>
+                      <a:off x="0" y="0"/>
+                      <a:ext cx="4429125" cy="5329555"/>
+                    </a:xfrm>
+                    <a:prstGeom prst="rect">
+                      <a:avLst/>
+                    </a:prstGeom>
+                    <a:noFill/>
+                    <a:ln>
+                      <a:noFill/>
+                    </a:ln>
+                  </pic:spPr>
+                </pic:pic>
+              </a:graphicData>
+            </a:graphic>
+          </wp:inline>
+        </w:drawing>
+      </w:r>
+      <w:r>
+        <w:rPr>
+          <w:noProof/>
+        </w:rPr>
+        <w:lastRenderedPageBreak/>
+        <w:drawing>
+          <wp:inline distT="0" distB="0" distL="0" distR="0">
+            <wp:extent cx="5567680" cy="6010275"/>
+            <wp:effectExtent l="0" t="0" r="0" b="9525"/>
+            <wp:docPr id="2091885125" name="Imagen 3"/>
+            <wp:cNvGraphicFramePr>
+              <a:graphicFrameLocks xmlns:a="http://schemas.openxmlformats.org/drawingml/2006/main" noChangeAspect="1"/>
+            </wp:cNvGraphicFramePr>
+            <a:graphic xmlns:a="http://schemas.openxmlformats.org/drawingml/2006/main">
+              <a:graphicData uri="http://schemas.openxmlformats.org/drawingml/2006/picture">
+                <pic:pic xmlns:pic="http://schemas.openxmlformats.org/drawingml/2006/picture">
+                  <pic:nvPicPr>
+                    <pic:cNvPr id="0" name="Picture 3"/>
+                    <pic:cNvPicPr>
+                      <a:picLocks noChangeAspect="1" noChangeArrowheads="1"/>
+                    </pic:cNvPicPr>
+                  </pic:nvPicPr>
+                  <pic:blipFill>
+                    <a:blip r:embed="rId33">
+                      <a:extLst>
+                        <a:ext uri="{28A0092B-C50C-407E-A947-70E740481C1C}">
+                          <a14:useLocalDpi xmlns:a14="http://schemas.microsoft.com/office/drawing/2010/main" val="0"/>
+                        </a:ext>
+                      </a:extLst>
+                    </a:blip>
+                    <a:srcRect/>
+                    <a:stretch>
+                      <a:fillRect/>
+                    </a:stretch>
+                  </pic:blipFill>
+                  <pic:spPr bwMode="auto">
+                    <a:xfrm>
+                      <a:off x="0" y="0"/>
+                      <a:ext cx="5567680" cy="6010275"/>
+                    </a:xfrm>
+                    <a:prstGeom prst="rect">
+                      <a:avLst/>
+                    </a:prstGeom>
+                    <a:noFill/>
+                    <a:ln>
+                      <a:noFill/>
+                    </a:ln>
+                  </pic:spPr>
+                </pic:pic>
+              </a:graphicData>
+            </a:graphic>
+          </wp:inline>
+        </w:drawing>
+      </w:r>
+      <w:r>
+        <w:rPr>
+          <w:noProof/>
+        </w:rPr>
+        <w:lastRenderedPageBreak/>
+        <w:drawing>
+          <wp:inline distT="0" distB="0" distL="0" distR="0">
+            <wp:extent cx="5943600" cy="5605780"/>
+            <wp:effectExtent l="0" t="0" r="0" b="0"/>
+            <wp:docPr id="1992141295" name="Imagen 2"/>
+            <wp:cNvGraphicFramePr>
+              <a:graphicFrameLocks xmlns:a="http://schemas.openxmlformats.org/drawingml/2006/main" noChangeAspect="1"/>
+            </wp:cNvGraphicFramePr>
+            <a:graphic xmlns:a="http://schemas.openxmlformats.org/drawingml/2006/main">
+              <a:graphicData uri="http://schemas.openxmlformats.org/drawingml/2006/picture">
+                <pic:pic xmlns:pic="http://schemas.openxmlformats.org/drawingml/2006/picture">
+                  <pic:nvPicPr>
+                    <pic:cNvPr id="0" name="Picture 2"/>
+                    <pic:cNvPicPr>
+                      <a:picLocks noChangeAspect="1" noChangeArrowheads="1"/>
+                    </pic:cNvPicPr>
+                  </pic:nvPicPr>
+                  <pic:blipFill>
+                    <a:blip r:embed="rId34">
+                      <a:extLst>
+                        <a:ext uri="{28A0092B-C50C-407E-A947-70E740481C1C}">
+                          <a14:useLocalDpi xmlns:a14="http://schemas.microsoft.com/office/drawing/2010/main" val="0"/>
+                        </a:ext>
+                      </a:extLst>
+                    </a:blip>
+                    <a:srcRect/>
+                    <a:stretch>
+                      <a:fillRect/>
+                    </a:stretch>
+                  </pic:blipFill>
+                  <pic:spPr bwMode="auto">
+                    <a:xfrm>
+                      <a:off x="0" y="0"/>
+                      <a:ext cx="5943600" cy="5605780"/>
+                    </a:xfrm>
+                    <a:prstGeom prst="rect">
+                      <a:avLst/>
+                    </a:prstGeom>
+                    <a:noFill/>
+                    <a:ln>
+                      <a:noFill/>
+                    </a:ln>
+                  </pic:spPr>
+                </pic:pic>
+              </a:graphicData>
+            </a:graphic>
+          </wp:inline>
+        </w:drawing>
+      </w:r>
+      <w:r>
+        <w:rPr>
+          <w:noProof/>
+        </w:rPr>
+        <w:lastRenderedPageBreak/>
+        <w:drawing>
+          <wp:inline distT="0" distB="0" distL="0" distR="0">
+            <wp:extent cx="5377180" cy="6410325"/>
+            <wp:effectExtent l="0" t="0" r="0" b="9525"/>
+            <wp:docPr id="1172880545" name="Imagen 1"/>
+            <wp:cNvGraphicFramePr>
+              <a:graphicFrameLocks xmlns:a="http://schemas.openxmlformats.org/drawingml/2006/main" noChangeAspect="1"/>
+            </wp:cNvGraphicFramePr>
+            <a:graphic xmlns:a="http://schemas.openxmlformats.org/drawingml/2006/main">
+              <a:graphicData uri="http://schemas.openxmlformats.org/drawingml/2006/picture">
+                <pic:pic xmlns:pic="http://schemas.openxmlformats.org/drawingml/2006/picture">
+                  <pic:nvPicPr>
+                    <pic:cNvPr id="0" name="Picture 1"/>
+                    <pic:cNvPicPr>
+                      <a:picLocks noChangeAspect="1" noChangeArrowheads="1"/>
+                    </pic:cNvPicPr>
+                  </pic:nvPicPr>
+                  <pic:blipFill>
+                    <a:blip r:embed="rId35">
+                      <a:extLst>
+                        <a:ext uri="{28A0092B-C50C-407E-A947-70E740481C1C}">
+                          <a14:useLocalDpi xmlns:a14="http://schemas.microsoft.com/office/drawing/2010/main" val="0"/>
+                        </a:ext>
+                      </a:extLst>
+                    </a:blip>
+                    <a:srcRect/>
+                    <a:stretch>
+                      <a:fillRect/>
+                    </a:stretch>
+                  </pic:blipFill>
+                  <pic:spPr bwMode="auto">
+                    <a:xfrm>
+                      <a:off x="0" y="0"/>
+                      <a:ext cx="5377180" cy="6410325"/>
                     </a:xfrm>
                     <a:prstGeom prst="rect">
                       <a:avLst/>

</xml_diff>

<commit_message>
Se agrega funcion Limpiar
</commit_message>
<xml_diff>
--- a/placas/placaevidencia.docx
+++ b/placas/placaevidencia.docx
@@ -1785,6 +1785,243 @@
                     <a:xfrm>
                       <a:off x="0" y="0"/>
                       <a:ext cx="5377180" cy="6410325"/>
+                    </a:xfrm>
+                    <a:prstGeom prst="rect">
+                      <a:avLst/>
+                    </a:prstGeom>
+                    <a:noFill/>
+                    <a:ln>
+                      <a:noFill/>
+                    </a:ln>
+                  </pic:spPr>
+                </pic:pic>
+              </a:graphicData>
+            </a:graphic>
+          </wp:inline>
+        </w:drawing>
+      </w:r>
+    </w:p>
+    <w:p>
+      <w:pPr>
+        <w:rPr>
+          <w:lang w:val="es-419"/>
+        </w:rPr>
+      </w:pPr>
+      <w:r>
+        <w:rPr>
+          <w:lang w:val="es-419"/>
+        </w:rPr>
+        <w:t>Validacion del botón limpiar y últimos ajustes.</w:t>
+      </w:r>
+    </w:p>
+    <w:p>
+      <w:pPr>
+        <w:rPr>
+          <w:u w:val="single"/>
+          <w:lang w:val="es-419"/>
+        </w:rPr>
+      </w:pPr>
+      <w:r>
+        <w:rPr>
+          <w:noProof/>
+        </w:rPr>
+        <w:lastRenderedPageBreak/>
+        <w:drawing>
+          <wp:inline distT="0" distB="0" distL="0" distR="0">
+            <wp:extent cx="5867400" cy="5748655"/>
+            <wp:effectExtent l="0" t="0" r="0" b="4445"/>
+            <wp:docPr id="1165293161" name="Imagen 4"/>
+            <wp:cNvGraphicFramePr>
+              <a:graphicFrameLocks xmlns:a="http://schemas.openxmlformats.org/drawingml/2006/main" noChangeAspect="1"/>
+            </wp:cNvGraphicFramePr>
+            <a:graphic xmlns:a="http://schemas.openxmlformats.org/drawingml/2006/main">
+              <a:graphicData uri="http://schemas.openxmlformats.org/drawingml/2006/picture">
+                <pic:pic xmlns:pic="http://schemas.openxmlformats.org/drawingml/2006/picture">
+                  <pic:nvPicPr>
+                    <pic:cNvPr id="0" name="Picture 4"/>
+                    <pic:cNvPicPr>
+                      <a:picLocks noChangeAspect="1" noChangeArrowheads="1"/>
+                    </pic:cNvPicPr>
+                  </pic:nvPicPr>
+                  <pic:blipFill>
+                    <a:blip r:embed="rId36">
+                      <a:extLst>
+                        <a:ext uri="{28A0092B-C50C-407E-A947-70E740481C1C}">
+                          <a14:useLocalDpi xmlns:a14="http://schemas.microsoft.com/office/drawing/2010/main" val="0"/>
+                        </a:ext>
+                      </a:extLst>
+                    </a:blip>
+                    <a:srcRect/>
+                    <a:stretch>
+                      <a:fillRect/>
+                    </a:stretch>
+                  </pic:blipFill>
+                  <pic:spPr bwMode="auto">
+                    <a:xfrm>
+                      <a:off x="0" y="0"/>
+                      <a:ext cx="5867400" cy="5748655"/>
+                    </a:xfrm>
+                    <a:prstGeom prst="rect">
+                      <a:avLst/>
+                    </a:prstGeom>
+                    <a:noFill/>
+                    <a:ln>
+                      <a:noFill/>
+                    </a:ln>
+                  </pic:spPr>
+                </pic:pic>
+              </a:graphicData>
+            </a:graphic>
+          </wp:inline>
+        </w:drawing>
+      </w:r>
+      <w:r>
+        <w:rPr>
+          <w:noProof/>
+        </w:rPr>
+        <w:lastRenderedPageBreak/>
+        <w:drawing>
+          <wp:inline distT="0" distB="0" distL="0" distR="0">
+            <wp:extent cx="5805805" cy="5462905"/>
+            <wp:effectExtent l="0" t="0" r="4445" b="4445"/>
+            <wp:docPr id="1255432824" name="Imagen 3"/>
+            <wp:cNvGraphicFramePr>
+              <a:graphicFrameLocks xmlns:a="http://schemas.openxmlformats.org/drawingml/2006/main" noChangeAspect="1"/>
+            </wp:cNvGraphicFramePr>
+            <a:graphic xmlns:a="http://schemas.openxmlformats.org/drawingml/2006/main">
+              <a:graphicData uri="http://schemas.openxmlformats.org/drawingml/2006/picture">
+                <pic:pic xmlns:pic="http://schemas.openxmlformats.org/drawingml/2006/picture">
+                  <pic:nvPicPr>
+                    <pic:cNvPr id="0" name="Picture 3"/>
+                    <pic:cNvPicPr>
+                      <a:picLocks noChangeAspect="1" noChangeArrowheads="1"/>
+                    </pic:cNvPicPr>
+                  </pic:nvPicPr>
+                  <pic:blipFill>
+                    <a:blip r:embed="rId37">
+                      <a:extLst>
+                        <a:ext uri="{28A0092B-C50C-407E-A947-70E740481C1C}">
+                          <a14:useLocalDpi xmlns:a14="http://schemas.microsoft.com/office/drawing/2010/main" val="0"/>
+                        </a:ext>
+                      </a:extLst>
+                    </a:blip>
+                    <a:srcRect/>
+                    <a:stretch>
+                      <a:fillRect/>
+                    </a:stretch>
+                  </pic:blipFill>
+                  <pic:spPr bwMode="auto">
+                    <a:xfrm>
+                      <a:off x="0" y="0"/>
+                      <a:ext cx="5805805" cy="5462905"/>
+                    </a:xfrm>
+                    <a:prstGeom prst="rect">
+                      <a:avLst/>
+                    </a:prstGeom>
+                    <a:noFill/>
+                    <a:ln>
+                      <a:noFill/>
+                    </a:ln>
+                  </pic:spPr>
+                </pic:pic>
+              </a:graphicData>
+            </a:graphic>
+          </wp:inline>
+        </w:drawing>
+      </w:r>
+      <w:r>
+        <w:rPr>
+          <w:noProof/>
+        </w:rPr>
+        <w:lastRenderedPageBreak/>
+        <w:drawing>
+          <wp:inline distT="0" distB="0" distL="0" distR="0">
+            <wp:extent cx="5943600" cy="5344795"/>
+            <wp:effectExtent l="0" t="0" r="0" b="8255"/>
+            <wp:docPr id="292735343" name="Imagen 2"/>
+            <wp:cNvGraphicFramePr>
+              <a:graphicFrameLocks xmlns:a="http://schemas.openxmlformats.org/drawingml/2006/main" noChangeAspect="1"/>
+            </wp:cNvGraphicFramePr>
+            <a:graphic xmlns:a="http://schemas.openxmlformats.org/drawingml/2006/main">
+              <a:graphicData uri="http://schemas.openxmlformats.org/drawingml/2006/picture">
+                <pic:pic xmlns:pic="http://schemas.openxmlformats.org/drawingml/2006/picture">
+                  <pic:nvPicPr>
+                    <pic:cNvPr id="0" name="Picture 2"/>
+                    <pic:cNvPicPr>
+                      <a:picLocks noChangeAspect="1" noChangeArrowheads="1"/>
+                    </pic:cNvPicPr>
+                  </pic:nvPicPr>
+                  <pic:blipFill>
+                    <a:blip r:embed="rId38" cstate="print">
+                      <a:extLst>
+                        <a:ext uri="{28A0092B-C50C-407E-A947-70E740481C1C}">
+                          <a14:useLocalDpi xmlns:a14="http://schemas.microsoft.com/office/drawing/2010/main" val="0"/>
+                        </a:ext>
+                      </a:extLst>
+                    </a:blip>
+                    <a:srcRect/>
+                    <a:stretch>
+                      <a:fillRect/>
+                    </a:stretch>
+                  </pic:blipFill>
+                  <pic:spPr bwMode="auto">
+                    <a:xfrm>
+                      <a:off x="0" y="0"/>
+                      <a:ext cx="5943600" cy="5344795"/>
+                    </a:xfrm>
+                    <a:prstGeom prst="rect">
+                      <a:avLst/>
+                    </a:prstGeom>
+                    <a:noFill/>
+                    <a:ln>
+                      <a:noFill/>
+                    </a:ln>
+                  </pic:spPr>
+                </pic:pic>
+              </a:graphicData>
+            </a:graphic>
+          </wp:inline>
+        </w:drawing>
+      </w:r>
+      <w:r>
+        <w:rPr>
+          <w:noProof/>
+        </w:rPr>
+        <w:lastRenderedPageBreak/>
+        <w:drawing>
+          <wp:inline distT="0" distB="0" distL="0" distR="0">
+            <wp:extent cx="5943600" cy="5188585"/>
+            <wp:effectExtent l="0" t="0" r="0" b="0"/>
+            <wp:docPr id="123602767" name="Imagen 1"/>
+            <wp:cNvGraphicFramePr>
+              <a:graphicFrameLocks xmlns:a="http://schemas.openxmlformats.org/drawingml/2006/main" noChangeAspect="1"/>
+            </wp:cNvGraphicFramePr>
+            <a:graphic xmlns:a="http://schemas.openxmlformats.org/drawingml/2006/main">
+              <a:graphicData uri="http://schemas.openxmlformats.org/drawingml/2006/picture">
+                <pic:pic xmlns:pic="http://schemas.openxmlformats.org/drawingml/2006/picture">
+                  <pic:nvPicPr>
+                    <pic:cNvPr id="0" name="Picture 1"/>
+                    <pic:cNvPicPr>
+                      <a:picLocks noChangeAspect="1" noChangeArrowheads="1"/>
+                    </pic:cNvPicPr>
+                  </pic:nvPicPr>
+                  <pic:blipFill>
+                    <a:blip r:embed="rId39" cstate="print">
+                      <a:extLst>
+                        <a:ext uri="{28A0092B-C50C-407E-A947-70E740481C1C}">
+                          <a14:useLocalDpi xmlns:a14="http://schemas.microsoft.com/office/drawing/2010/main" val="0"/>
+                        </a:ext>
+                      </a:extLst>
+                    </a:blip>
+                    <a:srcRect/>
+                    <a:stretch>
+                      <a:fillRect/>
+                    </a:stretch>
+                  </pic:blipFill>
+                  <pic:spPr bwMode="auto">
+                    <a:xfrm>
+                      <a:off x="0" y="0"/>
+                      <a:ext cx="5943600" cy="5188585"/>
                     </a:xfrm>
                     <a:prstGeom prst="rect">
                       <a:avLst/>

</xml_diff>